<commit_message>
New translations Facilitators guidelines - Moebius.docx (Amharic)
</commit_message>
<xml_diff>
--- a/facilitation_guides/translation/amh/Facilitators guidelines - Moebius.docx
+++ b/facilitation_guides/translation/amh/Facilitators guidelines - Moebius.docx
@@ -100,7 +100,7 @@
                 <w:shd w:fill="auto" w:val="clear"/>
                 <w:vertAlign w:val="baseline"/>
               </w:rPr>
-              <w:t xml:space="preserve">Video Title</w:t>
+              <w:t xml:space="preserve">የቪድዮ አርዕስት</w:t>
             </w:r>
           </w:p>
         </w:tc>
@@ -216,7 +216,7 @@
                 <w:shd w:fill="auto" w:val="clear"/>
                 <w:vertAlign w:val="baseline"/>
               </w:rPr>
-              <w:t>Topic</w:t>
+              <w:t xml:space="preserve">የትምህርት ርዕስ</w:t>
             </w:r>
           </w:p>
         </w:tc>
@@ -262,7 +262,7 @@
                 <w:shd w:fill="auto" w:val="clear"/>
                 <w:vertAlign w:val="baseline"/>
               </w:rPr>
-              <w:t>Geometry</w:t>
+              <w:t>ጂኦሜትሪ</w:t>
             </w:r>
           </w:p>
         </w:tc>
@@ -332,7 +332,7 @@
                 <w:shd w:fill="auto" w:val="clear"/>
                 <w:vertAlign w:val="baseline"/>
               </w:rPr>
-              <w:t>Aim(s)</w:t>
+              <w:t xml:space="preserve">አላማ (ዎች)</w:t>
             </w:r>
           </w:p>
         </w:tc>
@@ -468,7 +468,7 @@
                 <w:shd w:fill="auto" w:val="clear"/>
                 <w:vertAlign w:val="baseline"/>
               </w:rPr>
-              <w:t>Length</w:t>
+              <w:t>ርዝመት</w:t>
             </w:r>
           </w:p>
         </w:tc>
@@ -584,7 +584,7 @@
                 <w:shd w:fill="auto" w:val="clear"/>
                 <w:vertAlign w:val="baseline"/>
               </w:rPr>
-              <w:t xml:space="preserve">Camp Location</w:t>
+              <w:t xml:space="preserve">የካመፑ አደራሻ</w:t>
             </w:r>
           </w:p>
         </w:tc>
@@ -704,7 +704,7 @@
                 <w:shd w:fill="auto" w:val="clear"/>
                 <w:vertAlign w:val="baseline"/>
               </w:rPr>
-              <w:t>Facilitators</w:t>
+              <w:t>አስተባባሪዎች</w:t>
             </w:r>
           </w:p>
         </w:tc>
@@ -804,7 +804,7 @@
                 <w:shd w:fill="auto" w:val="clear"/>
                 <w:vertAlign w:val="baseline"/>
               </w:rPr>
-              <w:t xml:space="preserve">N. of students</w:t>
+              <w:t xml:space="preserve">የ ተማሪዎች ብዛት</w:t>
             </w:r>
           </w:p>
         </w:tc>
@@ -904,7 +904,7 @@
                 <w:shd w:fill="auto" w:val="clear"/>
                 <w:vertAlign w:val="baseline"/>
               </w:rPr>
-              <w:t>Date</w:t>
+              <w:t>ቀን</w:t>
             </w:r>
           </w:p>
         </w:tc>
@@ -1024,7 +1024,7 @@
                 <w:shd w:fill="auto" w:val="clear"/>
                 <w:vertAlign w:val="baseline"/>
               </w:rPr>
-              <w:t>Resources</w:t>
+              <w:t xml:space="preserve">አስፈላጊ </w:t>
             </w:r>
           </w:p>
           <w:p>
@@ -1071,7 +1071,7 @@
                 <w:shd w:fill="auto" w:val="clear"/>
                 <w:vertAlign w:val="baseline"/>
               </w:rPr>
-              <w:t>needed</w:t>
+              <w:t>መሳሪያዎች</w:t>
             </w:r>
           </w:p>
         </w:tc>
@@ -1207,7 +1207,7 @@
                 <w:shd w:fill="auto" w:val="clear"/>
                 <w:vertAlign w:val="baseline"/>
               </w:rPr>
-              <w:t>Preparations</w:t>
+              <w:t>ዠግጁነቶች</w:t>
             </w:r>
           </w:p>
         </w:tc>
@@ -1389,7 +1389,7 @@
                 <w:shd w:fill="auto" w:val="clear"/>
                 <w:vertAlign w:val="baseline"/>
               </w:rPr>
-              <w:t xml:space="preserve">Video time</w:t>
+              <w:t xml:space="preserve">የቪዲዮ ጊዜ</w:t>
             </w:r>
           </w:p>
         </w:tc>
@@ -1454,7 +1454,7 @@
                 <w:shd w:fill="auto" w:val="clear"/>
                 <w:vertAlign w:val="baseline"/>
               </w:rPr>
-              <w:t xml:space="preserve">What facilitator does</w:t>
+              <w:t xml:space="preserve">የአስተባባሪ ስራ</w:t>
             </w:r>
           </w:p>
         </w:tc>
@@ -1519,7 +1519,7 @@
                 <w:shd w:fill="auto" w:val="clear"/>
                 <w:vertAlign w:val="baseline"/>
               </w:rPr>
-              <w:t xml:space="preserve">What learners do</w:t>
+              <w:t xml:space="preserve">የተማሪ ስራ</w:t>
             </w:r>
           </w:p>
         </w:tc>
@@ -1584,7 +1584,7 @@
                 <w:shd w:fill="auto" w:val="clear"/>
                 <w:vertAlign w:val="baseline"/>
               </w:rPr>
-              <w:t>Comments</w:t>
+              <w:t>አስተያየቶች</w:t>
             </w:r>
           </w:p>
         </w:tc>
@@ -1634,7 +1634,7 @@
                 <w:shd w:fill="auto" w:val="clear"/>
                 <w:vertAlign w:val="baseline"/>
               </w:rPr>
-              <w:t xml:space="preserve">00:00 - 00:26</w:t>
+              <w:t xml:space="preserve">Video Title</w:t>
             </w:r>
           </w:p>
         </w:tc>
@@ -1680,7 +1680,7 @@
                 <w:shd w:fill="auto" w:val="clear"/>
                 <w:vertAlign w:val="baseline"/>
               </w:rPr>
-              <w:t xml:space="preserve">General VMC Video Introduction</w:t>
+              <w:t xml:space="preserve">አጠቃላይ ቨርችዋል ሂሳብ ካምፕ ማስተዋወቅ</w:t>
             </w:r>
           </w:p>
         </w:tc>
@@ -1776,7 +1776,7 @@
                 <w:shd w:fill="auto" w:val="clear"/>
                 <w:vertAlign w:val="baseline"/>
               </w:rPr>
-              <w:t xml:space="preserve">Video Introduction</w:t>
+              <w:t xml:space="preserve">ቪዶውን ማስተዋወቅ</w:t>
             </w:r>
           </w:p>
         </w:tc>
@@ -1968,7 +1968,7 @@
                 <w:shd w:fill="auto" w:val="clear"/>
                 <w:vertAlign w:val="baseline"/>
               </w:rPr>
-              <w:t xml:space="preserve">Introduction of the first experiment</w:t>
+              <w:t xml:space="preserve">የመጀመሪያውን ሙከራ ማስተዋወቅ</w:t>
             </w:r>
           </w:p>
         </w:tc>
@@ -2111,7 +2111,7 @@
                 <w:shd w:fill="auto" w:val="clear"/>
                 <w:vertAlign w:val="baseline"/>
               </w:rPr>
-              <w:t xml:space="preserve">Assist the process, provoke thoughts</w:t>
+              <w:t xml:space="preserve">ሂደቱን ማገዝ፣ ሃሳብን መቀስቀስ</w:t>
             </w:r>
           </w:p>
         </w:tc>
@@ -2366,7 +2366,7 @@
                 <w:shd w:fill="auto" w:val="clear"/>
                 <w:vertAlign w:val="baseline"/>
               </w:rPr>
-              <w:t xml:space="preserve">Solution of the first experiment</w:t>
+              <w:t xml:space="preserve">የመጀመሪያው ሙከራ መፍተሄ</w:t>
             </w:r>
           </w:p>
         </w:tc>
@@ -2482,7 +2482,7 @@
                 <w:shd w:fill="auto" w:val="clear"/>
                 <w:vertAlign w:val="baseline"/>
               </w:rPr>
-              <w:t xml:space="preserve">Introduction of the second experiment</w:t>
+              <w:t xml:space="preserve">ስለሁለተኛው  ሙከራ ማስተዋወቅ</w:t>
             </w:r>
           </w:p>
         </w:tc>
@@ -2625,7 +2625,7 @@
                 <w:shd w:fill="auto" w:val="clear"/>
                 <w:vertAlign w:val="baseline"/>
               </w:rPr>
-              <w:t xml:space="preserve">Assist the process, provoke thoughts</w:t>
+              <w:t xml:space="preserve">ሂደቱን ማገዝ፣ ሃሳብን መቀስቀስ</w:t>
             </w:r>
           </w:p>
         </w:tc>
@@ -3630,7 +3630,7 @@
                 <w:shd w:fill="auto" w:val="clear"/>
                 <w:vertAlign w:val="baseline"/>
               </w:rPr>
-              <w:t xml:space="preserve">Assist the process, provoke thoughts</w:t>
+              <w:t xml:space="preserve">ሂደቱን ማገዝ፣ ሃሳብን መቀስቀስ</w:t>
             </w:r>
           </w:p>
         </w:tc>
@@ -4567,7 +4567,7 @@
                 <w:shd w:fill="auto" w:val="clear"/>
                 <w:vertAlign w:val="baseline"/>
               </w:rPr>
-              <w:t xml:space="preserve">Assist the process, provoke thoughts</w:t>
+              <w:t xml:space="preserve">ሂደቱን ማገዝ፣ ሃሳብን መቀስቀስ</w:t>
             </w:r>
           </w:p>
         </w:tc>
@@ -5536,7 +5536,7 @@
                 <w:shd w:fill="auto" w:val="clear"/>
                 <w:vertAlign w:val="baseline"/>
               </w:rPr>
-              <w:t xml:space="preserve">Assist the process, provoke thoughts</w:t>
+              <w:t xml:space="preserve">ሂደቱን ማገዝ፣ ሃሳብን መቀስቀስ</w:t>
             </w:r>
           </w:p>
         </w:tc>
@@ -6346,7 +6346,7 @@
                 <w:shd w:fill="auto" w:val="clear"/>
                 <w:vertAlign w:val="baseline"/>
               </w:rPr>
-              <w:t xml:space="preserve">Assist the process, provoke thoughts</w:t>
+              <w:t xml:space="preserve">ሂደቱን ማገዝ፣ ሃሳብን መቀስቀስ</w:t>
             </w:r>
           </w:p>
           <w:p>
@@ -7341,7 +7341,7 @@
                 <w:shd w:fill="auto" w:val="clear"/>
                 <w:vertAlign w:val="baseline"/>
               </w:rPr>
-              <w:t>Conclusion</w:t>
+              <w:t>ማጠቃለያ</w:t>
             </w:r>
           </w:p>
         </w:tc>

</xml_diff>